<commit_message>
Updated Title from Forward to Backward
</commit_message>
<xml_diff>
--- a/Resources/Assgin1_Rules.docx
+++ b/Resources/Assgin1_Rules.docx
@@ -658,7 +658,16 @@
           <w:sz w:val="32"/>
           <w:szCs w:val="32"/>
         </w:rPr>
-        <w:t>Forward Changing Rules</w:t>
+        <w:t>Backwards</w:t>
+      </w:r>
+      <w:r>
+        <w:rPr>
+          <w:b/>
+          <w:bCs/>
+          <w:sz w:val="32"/>
+          <w:szCs w:val="32"/>
+        </w:rPr>
+        <w:t xml:space="preserve"> Changing Rules</w:t>
       </w:r>
       <w:bookmarkStart w:id="0" w:name="_GoBack"/>
       <w:bookmarkEnd w:id="0"/>
@@ -848,16 +857,139 @@
               <w:jc w:val="center"/>
             </w:pPr>
             <w:r>
-              <w:t xml:space="preserve">IF STEM = YES AND MED = NO AND RESEARCH = </w:t>
-            </w:r>
-            <w:r>
-              <w:t>NO</w:t>
+              <w:t>IF STEM = YES AND MED = NO AND RESEARCH = NO, THEN STUDY = ENGINEERING</w:t>
+            </w:r>
+          </w:p>
+        </w:tc>
+        <w:tc>
+          <w:tcPr>
+            <w:tcW w:w="1914" w:type="dxa"/>
+          </w:tcPr>
+          <w:p>
+            <w:pPr>
+              <w:jc w:val="center"/>
+            </w:pPr>
+            <w:r>
+              <w:t>1,2,5,9</w:t>
+            </w:r>
+          </w:p>
+        </w:tc>
+      </w:tr>
+      <w:tr>
+        <w:tc>
+          <w:tcPr>
+            <w:tcW w:w="615" w:type="dxa"/>
+          </w:tcPr>
+          <w:p>
+            <w:pPr>
+              <w:jc w:val="center"/>
+            </w:pPr>
+            <w:r>
+              <w:t>4</w:t>
+            </w:r>
+          </w:p>
+        </w:tc>
+        <w:tc>
+          <w:tcPr>
+            <w:tcW w:w="9441" w:type="dxa"/>
+          </w:tcPr>
+          <w:p>
+            <w:pPr>
+              <w:jc w:val="center"/>
+            </w:pPr>
+            <w:r>
+              <w:t>IF STEM = NO AND TEACH = YES, THEN STUDY = EDUCATION</w:t>
+            </w:r>
+          </w:p>
+        </w:tc>
+        <w:tc>
+          <w:tcPr>
+            <w:tcW w:w="1914" w:type="dxa"/>
+          </w:tcPr>
+          <w:p>
+            <w:pPr>
+              <w:jc w:val="center"/>
+            </w:pPr>
+            <w:r>
+              <w:t>1,3,6</w:t>
+            </w:r>
+          </w:p>
+        </w:tc>
+      </w:tr>
+      <w:tr>
+        <w:tc>
+          <w:tcPr>
+            <w:tcW w:w="615" w:type="dxa"/>
+          </w:tcPr>
+          <w:p>
+            <w:pPr>
+              <w:jc w:val="center"/>
+            </w:pPr>
+            <w:r>
+              <w:t>5</w:t>
+            </w:r>
+          </w:p>
+        </w:tc>
+        <w:tc>
+          <w:tcPr>
+            <w:tcW w:w="9441" w:type="dxa"/>
+          </w:tcPr>
+          <w:p>
+            <w:pPr>
+              <w:jc w:val="center"/>
+            </w:pPr>
+            <w:r>
+              <w:t>IF STEM = NO AND TEACH = NO AND ART = YES, THEN STUDY = FINE ARTS</w:t>
+            </w:r>
+          </w:p>
+        </w:tc>
+        <w:tc>
+          <w:tcPr>
+            <w:tcW w:w="1914" w:type="dxa"/>
+          </w:tcPr>
+          <w:p>
+            <w:pPr>
+              <w:jc w:val="center"/>
+            </w:pPr>
+            <w:r>
+              <w:t>1,3,7,10</w:t>
+            </w:r>
+          </w:p>
+        </w:tc>
+      </w:tr>
+      <w:tr>
+        <w:tc>
+          <w:tcPr>
+            <w:tcW w:w="615" w:type="dxa"/>
+          </w:tcPr>
+          <w:p>
+            <w:pPr>
+              <w:jc w:val="center"/>
+            </w:pPr>
+            <w:r>
+              <w:t>6</w:t>
+            </w:r>
+          </w:p>
+        </w:tc>
+        <w:tc>
+          <w:tcPr>
+            <w:tcW w:w="9441" w:type="dxa"/>
+          </w:tcPr>
+          <w:p>
+            <w:pPr>
+              <w:jc w:val="center"/>
+            </w:pPr>
+            <w:r>
+              <w:t xml:space="preserve">IF STEM = NO AND TEACH = NO AND ART = NO AND GOV = </w:t>
+            </w:r>
+            <w:r>
+              <w:t>YES AND POL = YES</w:t>
             </w:r>
             <w:r>
               <w:t xml:space="preserve">, THEN STUDY = </w:t>
             </w:r>
             <w:r>
-              <w:t>ENGINEERING</w:t>
+              <w:t>POLITICS</w:t>
             </w:r>
           </w:p>
         </w:tc>
@@ -870,7 +1002,7 @@
               <w:jc w:val="center"/>
             </w:pPr>
             <w:r>
-              <w:t>1,2,5,9</w:t>
+              <w:t>1,3,7,11,12,14</w:t>
             </w:r>
           </w:p>
         </w:tc>
@@ -885,7 +1017,7 @@
               <w:jc w:val="center"/>
             </w:pPr>
             <w:r>
-              <w:t>4</w:t>
+              <w:t>7</w:t>
             </w:r>
           </w:p>
         </w:tc>
@@ -898,7 +1030,7 @@
               <w:jc w:val="center"/>
             </w:pPr>
             <w:r>
-              <w:t>IF STEM = NO AND TEACH = YES, THEN STUDY = EDUCATION</w:t>
+              <w:t>IF STEM = NO AND TEACH = NO AND ART = NO AND GOV = YES AND POL = NO, THEN STUDY = LAW</w:t>
             </w:r>
           </w:p>
         </w:tc>
@@ -911,7 +1043,7 @@
               <w:jc w:val="center"/>
             </w:pPr>
             <w:r>
-              <w:t>1,3,6</w:t>
+              <w:t>1,3,7,11,12,15</w:t>
             </w:r>
           </w:p>
         </w:tc>
@@ -926,7 +1058,7 @@
               <w:jc w:val="center"/>
             </w:pPr>
             <w:r>
-              <w:t>5</w:t>
+              <w:t>8</w:t>
             </w:r>
           </w:p>
         </w:tc>
@@ -939,16 +1071,22 @@
               <w:jc w:val="center"/>
             </w:pPr>
             <w:r>
-              <w:t xml:space="preserve">IF STEM = NO AND TEACH = </w:t>
-            </w:r>
-            <w:r>
-              <w:t>NO AND ART = YES</w:t>
+              <w:t xml:space="preserve">IF STEM = NO AND TEACH = NO AND ART = NO AND GOV = NO AND </w:t>
+            </w:r>
+            <w:r>
+              <w:t>CORP</w:t>
+            </w:r>
+            <w:r>
+              <w:t xml:space="preserve"> = YES</w:t>
+            </w:r>
+            <w:r>
+              <w:t xml:space="preserve"> AND COMM = YES</w:t>
             </w:r>
             <w:r>
               <w:t xml:space="preserve">, THEN STUDY = </w:t>
             </w:r>
             <w:r>
-              <w:t>FINE ARTS</w:t>
+              <w:t>COMMUNICATIONS</w:t>
             </w:r>
           </w:p>
         </w:tc>
@@ -961,7 +1099,7 @@
               <w:jc w:val="center"/>
             </w:pPr>
             <w:r>
-              <w:t>1,3,7,10</w:t>
+              <w:t>1,3,7,11,13,16,18</w:t>
             </w:r>
           </w:p>
         </w:tc>
@@ -976,7 +1114,7 @@
               <w:jc w:val="center"/>
             </w:pPr>
             <w:r>
-              <w:t>6</w:t>
+              <w:t>9</w:t>
             </w:r>
           </w:p>
         </w:tc>
@@ -989,19 +1127,7 @@
               <w:jc w:val="center"/>
             </w:pPr>
             <w:r>
-              <w:t xml:space="preserve">IF STEM = NO AND TEACH = NO AND ART = </w:t>
-            </w:r>
-            <w:r>
-              <w:t xml:space="preserve">NO AND GOV = </w:t>
-            </w:r>
-            <w:r>
-              <w:t>YES AND POL = YES</w:t>
-            </w:r>
-            <w:r>
-              <w:t xml:space="preserve">, THEN STUDY = </w:t>
-            </w:r>
-            <w:r>
-              <w:t>POLITICS</w:t>
+              <w:t>IF STEM = NO AND TEACH = NO AND ART = NO AND GOV = NO AND CORP = YES AND COMM = NO, THEN STUDY = BUSINESS</w:t>
             </w:r>
           </w:p>
         </w:tc>
@@ -1014,10 +1140,7 @@
               <w:jc w:val="center"/>
             </w:pPr>
             <w:r>
-              <w:t>1,3,7,1</w:t>
-            </w:r>
-            <w:r>
-              <w:t>1,12,14</w:t>
+              <w:t>1,3,7,11,13,16,19</w:t>
             </w:r>
           </w:p>
         </w:tc>
@@ -1032,7 +1155,7 @@
               <w:jc w:val="center"/>
             </w:pPr>
             <w:r>
-              <w:t>7</w:t>
+              <w:t>10</w:t>
             </w:r>
           </w:p>
         </w:tc>
@@ -1045,172 +1168,7 @@
               <w:jc w:val="center"/>
             </w:pPr>
             <w:r>
-              <w:t xml:space="preserve">IF STEM = NO AND TEACH = NO AND ART = NO AND GOV = YES AND POL = </w:t>
-            </w:r>
-            <w:r>
-              <w:t>NO</w:t>
-            </w:r>
-            <w:r>
-              <w:t xml:space="preserve">, THEN STUDY = </w:t>
-            </w:r>
-            <w:r>
-              <w:t>LAW</w:t>
-            </w:r>
-          </w:p>
-        </w:tc>
-        <w:tc>
-          <w:tcPr>
-            <w:tcW w:w="1914" w:type="dxa"/>
-          </w:tcPr>
-          <w:p>
-            <w:pPr>
-              <w:jc w:val="center"/>
-            </w:pPr>
-            <w:r>
-              <w:t>1,3,7,11,12,15</w:t>
-            </w:r>
-          </w:p>
-        </w:tc>
-      </w:tr>
-      <w:tr>
-        <w:tc>
-          <w:tcPr>
-            <w:tcW w:w="615" w:type="dxa"/>
-          </w:tcPr>
-          <w:p>
-            <w:pPr>
-              <w:jc w:val="center"/>
-            </w:pPr>
-            <w:r>
-              <w:t>8</w:t>
-            </w:r>
-          </w:p>
-        </w:tc>
-        <w:tc>
-          <w:tcPr>
-            <w:tcW w:w="9441" w:type="dxa"/>
-          </w:tcPr>
-          <w:p>
-            <w:pPr>
-              <w:jc w:val="center"/>
-            </w:pPr>
-            <w:r>
-              <w:t xml:space="preserve">IF STEM = NO AND TEACH = NO AND ART = NO AND GOV = </w:t>
-            </w:r>
-            <w:r>
-              <w:t>NO</w:t>
-            </w:r>
-            <w:r>
-              <w:t xml:space="preserve"> AND </w:t>
-            </w:r>
-            <w:r>
-              <w:t>CORP</w:t>
-            </w:r>
-            <w:r>
-              <w:t xml:space="preserve"> = YES</w:t>
-            </w:r>
-            <w:r>
-              <w:t xml:space="preserve"> AND COMM = YES</w:t>
-            </w:r>
-            <w:r>
-              <w:t xml:space="preserve">, THEN STUDY = </w:t>
-            </w:r>
-            <w:r>
-              <w:t>COMMUNICATIONS</w:t>
-            </w:r>
-          </w:p>
-        </w:tc>
-        <w:tc>
-          <w:tcPr>
-            <w:tcW w:w="1914" w:type="dxa"/>
-          </w:tcPr>
-          <w:p>
-            <w:pPr>
-              <w:jc w:val="center"/>
-            </w:pPr>
-            <w:r>
-              <w:t>1,3,7,11,13,16,18</w:t>
-            </w:r>
-          </w:p>
-        </w:tc>
-      </w:tr>
-      <w:tr>
-        <w:tc>
-          <w:tcPr>
-            <w:tcW w:w="615" w:type="dxa"/>
-          </w:tcPr>
-          <w:p>
-            <w:pPr>
-              <w:jc w:val="center"/>
-            </w:pPr>
-            <w:r>
-              <w:t>9</w:t>
-            </w:r>
-          </w:p>
-        </w:tc>
-        <w:tc>
-          <w:tcPr>
-            <w:tcW w:w="9441" w:type="dxa"/>
-          </w:tcPr>
-          <w:p>
-            <w:pPr>
-              <w:jc w:val="center"/>
-            </w:pPr>
-            <w:r>
-              <w:t xml:space="preserve">IF STEM = NO AND TEACH = NO AND ART = NO AND GOV = NO AND CORP = </w:t>
-            </w:r>
-            <w:r>
-              <w:t>YES AND COMM = NO</w:t>
-            </w:r>
-            <w:r>
-              <w:t xml:space="preserve">, THEN STUDY = </w:t>
-            </w:r>
-            <w:r>
-              <w:t>BUSINESS</w:t>
-            </w:r>
-          </w:p>
-        </w:tc>
-        <w:tc>
-          <w:tcPr>
-            <w:tcW w:w="1914" w:type="dxa"/>
-          </w:tcPr>
-          <w:p>
-            <w:pPr>
-              <w:jc w:val="center"/>
-            </w:pPr>
-            <w:r>
-              <w:t>1,3,7,11,13,16,19</w:t>
-            </w:r>
-          </w:p>
-        </w:tc>
-      </w:tr>
-      <w:tr>
-        <w:tc>
-          <w:tcPr>
-            <w:tcW w:w="615" w:type="dxa"/>
-          </w:tcPr>
-          <w:p>
-            <w:pPr>
-              <w:jc w:val="center"/>
-            </w:pPr>
-            <w:r>
-              <w:t>10</w:t>
-            </w:r>
-          </w:p>
-        </w:tc>
-        <w:tc>
-          <w:tcPr>
-            <w:tcW w:w="9441" w:type="dxa"/>
-          </w:tcPr>
-          <w:p>
-            <w:pPr>
-              <w:jc w:val="center"/>
-            </w:pPr>
-            <w:r>
-              <w:t xml:space="preserve">IF STEM = NO AND TEACH = NO AND ART = NO AND GOV = NO AND CORP = NO, THEN STUDY = </w:t>
-            </w:r>
-            <w:r>
-              <w:t>LIBERAL ARTS</w:t>
+              <w:t>IF STEM = NO AND TEACH = NO AND ART = NO AND GOV = NO AND CORP = NO, THEN STUDY = LIBERAL ARTS</w:t>
             </w:r>
           </w:p>
         </w:tc>
@@ -1369,6 +1327,7 @@
     <w:lsdException w:name="HTML Sample" w:semiHidden="1" w:unhideWhenUsed="1"/>
     <w:lsdException w:name="HTML Typewriter" w:semiHidden="1" w:unhideWhenUsed="1"/>
     <w:lsdException w:name="HTML Variable" w:semiHidden="1" w:unhideWhenUsed="1"/>
+    <w:lsdException w:name="Normal Table" w:semiHidden="1" w:unhideWhenUsed="1"/>
     <w:lsdException w:name="annotation subject" w:semiHidden="1" w:unhideWhenUsed="1"/>
     <w:lsdException w:name="No List" w:semiHidden="1" w:unhideWhenUsed="1"/>
     <w:lsdException w:name="Outline List 1" w:semiHidden="1" w:unhideWhenUsed="1"/>
@@ -1415,8 +1374,10 @@
     <w:lsdException w:name="Table Subtle 2" w:semiHidden="1" w:unhideWhenUsed="1"/>
     <w:lsdException w:name="Table Web 1" w:semiHidden="1" w:unhideWhenUsed="1"/>
     <w:lsdException w:name="Table Web 2" w:semiHidden="1" w:unhideWhenUsed="1"/>
+    <w:lsdException w:name="Table Web 3" w:semiHidden="1" w:unhideWhenUsed="1"/>
     <w:lsdException w:name="Balloon Text" w:semiHidden="1" w:unhideWhenUsed="1"/>
     <w:lsdException w:name="Table Grid" w:uiPriority="39"/>
+    <w:lsdException w:name="Table Theme" w:semiHidden="1" w:unhideWhenUsed="1"/>
     <w:lsdException w:name="Placeholder Text" w:semiHidden="1"/>
     <w:lsdException w:name="No Spacing" w:uiPriority="1" w:qFormat="1"/>
     <w:lsdException w:name="Light Shading" w:uiPriority="60"/>
@@ -1645,6 +1606,7 @@
   <w:style w:type="character" w:default="1" w:styleId="DefaultParagraphFont">
     <w:name w:val="Default Paragraph Font"/>
     <w:uiPriority w:val="1"/>
+    <w:semiHidden/>
     <w:unhideWhenUsed/>
   </w:style>
   <w:style w:type="table" w:default="1" w:styleId="TableNormal">

</xml_diff>